<commit_message>
Backlog Eind version 4
</commit_message>
<xml_diff>
--- a/Backlog.docx
+++ b/Backlog.docx
@@ -624,6 +624,13 @@
           <w:sz w:val="28"/>
           <w:szCs w:val="28"/>
         </w:rPr>
+        <w:t>*</w:t>
+      </w:r>
+      <w:r>
+        <w:rPr>
+          <w:sz w:val="28"/>
+          <w:szCs w:val="28"/>
+        </w:rPr>
         <w:t xml:space="preserve">Invoeg </w:t>
       </w:r>
       <w:proofErr w:type="spellStart"/>
@@ -701,7 +708,28 @@
           <w:sz w:val="28"/>
           <w:szCs w:val="28"/>
         </w:rPr>
-        <w:t xml:space="preserve">Invoeg </w:t>
+        <w:t>*</w:t>
+      </w:r>
+      <w:r>
+        <w:rPr>
+          <w:sz w:val="28"/>
+          <w:szCs w:val="28"/>
+        </w:rPr>
+        <w:t>Inv</w:t>
+      </w:r>
+      <w:r>
+        <w:rPr>
+          <w:sz w:val="28"/>
+          <w:szCs w:val="28"/>
+        </w:rPr>
+        <w:t>o</w:t>
+      </w:r>
+      <w:r>
+        <w:rPr>
+          <w:sz w:val="28"/>
+          <w:szCs w:val="28"/>
+        </w:rPr>
+        <w:t xml:space="preserve">eg </w:t>
       </w:r>
       <w:proofErr w:type="spellStart"/>
       <w:r>
@@ -718,9 +746,46 @@
           <w:szCs w:val="28"/>
         </w:rPr>
         <w:t xml:space="preserve"> board</w:t>
+      </w:r>
+    </w:p>
+    <w:p>
+      <w:pPr>
+        <w:rPr>
+          <w:sz w:val="28"/>
+          <w:szCs w:val="28"/>
+        </w:rPr>
+      </w:pPr>
+    </w:p>
+    <w:p>
+      <w:pPr>
+        <w:rPr>
+          <w:sz w:val="28"/>
+          <w:szCs w:val="28"/>
+        </w:rPr>
+      </w:pPr>
+      <w:r>
+        <w:rPr>
+          <w:sz w:val="28"/>
+          <w:szCs w:val="28"/>
+        </w:rPr>
+        <w:t>*</w:t>
       </w:r>
       <w:bookmarkStart w:id="0" w:name="_GoBack"/>
       <w:bookmarkEnd w:id="0"/>
+      <w:r>
+        <w:rPr>
+          <w:sz w:val="28"/>
+          <w:szCs w:val="28"/>
+        </w:rPr>
+        <w:t xml:space="preserve"> </w:t>
+      </w:r>
+      <w:r>
+        <w:rPr>
+          <w:sz w:val="28"/>
+          <w:szCs w:val="28"/>
+        </w:rPr>
+        <w:t>https://trello.com/b/3P8AEpFP/scrum-bord</w:t>
+      </w:r>
     </w:p>
     <w:sectPr>
       <w:headerReference w:type="default" r:id="rId7"/>

</xml_diff>